<commit_message>
I study a lot :)
</commit_message>
<xml_diff>
--- a/SIST/Redes/RedesT4.docx
+++ b/SIST/Redes/RedesT4.docx
@@ -132,6 +132,31 @@
           <w:bCs/>
         </w:rPr>
       </w:pPr>
+      <w:proofErr w:type="spellStart"/>
+      <w:r>
+        <w:rPr>
+          <w:b/>
+          <w:bCs/>
+        </w:rPr>
+        <w:t>Desencapsulamiento</w:t>
+      </w:r>
+      <w:proofErr w:type="spellEnd"/>
+    </w:p>
+    <w:p>
+      <w:pPr>
+        <w:pStyle w:val="waifutext"/>
+        <w:jc w:val="both"/>
+      </w:pPr>
+    </w:p>
+    <w:p>
+      <w:pPr>
+        <w:pStyle w:val="waifutext"/>
+        <w:jc w:val="both"/>
+        <w:rPr>
+          <w:b/>
+          <w:bCs/>
+        </w:rPr>
+      </w:pPr>
       <w:r>
         <w:rPr>
           <w:b/>
@@ -147,6 +172,9 @@
       </w:pPr>
       <w:r>
         <w:t>El enrutamiento es el proceso en el que un paquete se envía de un nodo al siguiente hasta llegar a su destino</w:t>
+      </w:r>
+      <w:r>
+        <w:t>, buscando trazar la ruta más eficiente posible</w:t>
       </w:r>
     </w:p>
     <w:p>
@@ -294,11 +322,15 @@
         <w:jc w:val="both"/>
       </w:pPr>
       <w:r>
+        <w:lastRenderedPageBreak/>
         <w:t>Se diseña de esta forma con la intención de poder transmitir la mayor cantidad de información posible. Con el objetivo que las redes sean resilientes, es decir, se puedan adaptar a las adversidades.</w:t>
       </w:r>
-      <w:r>
-        <w:br w:type="page"/>
-      </w:r>
+    </w:p>
+    <w:p>
+      <w:pPr>
+        <w:pStyle w:val="waifutext"/>
+        <w:jc w:val="both"/>
+      </w:pPr>
     </w:p>
     <w:p>
       <w:pPr>
@@ -306,7 +338,6 @@
         <w:jc w:val="both"/>
       </w:pPr>
       <w:r>
-        <w:lastRenderedPageBreak/>
         <w:t>Direccionamiento IP</w:t>
       </w:r>
     </w:p>
@@ -317,6 +348,15 @@
       </w:pPr>
       <w:r>
         <w:t>Para que las máquinas se puedan comunicar es necesario que cada una tenga una dirección IP única en la red.</w:t>
+      </w:r>
+    </w:p>
+    <w:p>
+      <w:pPr>
+        <w:pStyle w:val="waifutext"/>
+        <w:jc w:val="both"/>
+      </w:pPr>
+      <w:r>
+        <w:t>Una dirección IP es una secuencia de bits que permite identificar de manera única a un nodo dentro de una red.</w:t>
       </w:r>
     </w:p>
     <w:p>
@@ -435,46 +475,50 @@
         <w:t>24</w:t>
       </w:r>
       <w:r>
-        <w:t xml:space="preserve"> </w:t>
-      </w:r>
-      <w:r>
-        <w:t>e</w:t>
-      </w:r>
-      <w:r>
-        <w:t>quipos</w:t>
-      </w:r>
-      <w:r>
-        <w:t>.</w:t>
-      </w:r>
-    </w:p>
-    <w:p>
-      <w:pPr>
-        <w:pStyle w:val="waifutext"/>
-        <w:jc w:val="both"/>
-      </w:pPr>
-    </w:p>
-    <w:p>
-      <w:pPr>
-        <w:pStyle w:val="waifutext"/>
-        <w:jc w:val="both"/>
-        <w:rPr>
-          <w:b/>
-          <w:bCs/>
-        </w:rPr>
-      </w:pPr>
-      <w:r>
-        <w:rPr>
-          <w:b/>
-          <w:bCs/>
-        </w:rPr>
-        <w:t xml:space="preserve">Clase </w:t>
-      </w:r>
-      <w:r>
-        <w:rPr>
-          <w:b/>
-          <w:bCs/>
-        </w:rPr>
-        <w:t>B</w:t>
+        <w:t xml:space="preserve"> equipos.</w:t>
+      </w:r>
+    </w:p>
+    <w:p>
+      <w:pPr>
+        <w:pStyle w:val="waifutext"/>
+        <w:jc w:val="both"/>
+      </w:pPr>
+      <w:r>
+        <w:t xml:space="preserve">El rango </w:t>
+      </w:r>
+      <w:r>
+        <w:t xml:space="preserve">de </w:t>
+      </w:r>
+      <w:proofErr w:type="spellStart"/>
+      <w:r>
+        <w:t>IPs</w:t>
+      </w:r>
+      <w:proofErr w:type="spellEnd"/>
+      <w:r>
+        <w:t xml:space="preserve"> es de 0 – 127 </w:t>
+      </w:r>
+    </w:p>
+    <w:p>
+      <w:pPr>
+        <w:pStyle w:val="waifutext"/>
+        <w:jc w:val="both"/>
+      </w:pPr>
+    </w:p>
+    <w:p>
+      <w:pPr>
+        <w:pStyle w:val="waifutext"/>
+        <w:jc w:val="both"/>
+        <w:rPr>
+          <w:b/>
+          <w:bCs/>
+        </w:rPr>
+      </w:pPr>
+      <w:r>
+        <w:rPr>
+          <w:b/>
+          <w:bCs/>
+        </w:rPr>
+        <w:t>Clase B</w:t>
       </w:r>
     </w:p>
     <w:p>
@@ -516,46 +560,47 @@
         <w:t>16</w:t>
       </w:r>
       <w:r>
-        <w:t xml:space="preserve"> </w:t>
-      </w:r>
-      <w:r>
-        <w:t>e</w:t>
-      </w:r>
-      <w:r>
-        <w:t>quipos</w:t>
-      </w:r>
-      <w:r>
-        <w:t>.</w:t>
-      </w:r>
-    </w:p>
-    <w:p>
-      <w:pPr>
-        <w:pStyle w:val="waifutext"/>
-        <w:jc w:val="both"/>
-      </w:pPr>
-    </w:p>
-    <w:p>
-      <w:pPr>
-        <w:pStyle w:val="waifutext"/>
-        <w:jc w:val="both"/>
-        <w:rPr>
-          <w:b/>
-          <w:bCs/>
-        </w:rPr>
-      </w:pPr>
-      <w:r>
-        <w:rPr>
-          <w:b/>
-          <w:bCs/>
-        </w:rPr>
-        <w:t xml:space="preserve">Clase </w:t>
-      </w:r>
-      <w:r>
-        <w:rPr>
-          <w:b/>
-          <w:bCs/>
-        </w:rPr>
-        <w:t>C</w:t>
+        <w:t xml:space="preserve"> equipos.</w:t>
+      </w:r>
+    </w:p>
+    <w:p>
+      <w:pPr>
+        <w:pStyle w:val="waifutext"/>
+        <w:jc w:val="both"/>
+      </w:pPr>
+      <w:r>
+        <w:t xml:space="preserve">El rango de </w:t>
+      </w:r>
+      <w:proofErr w:type="spellStart"/>
+      <w:r>
+        <w:t>IPs</w:t>
+      </w:r>
+      <w:proofErr w:type="spellEnd"/>
+      <w:r>
+        <w:t xml:space="preserve"> es de 128 – 191 </w:t>
+      </w:r>
+    </w:p>
+    <w:p>
+      <w:pPr>
+        <w:pStyle w:val="waifutext"/>
+        <w:jc w:val="both"/>
+      </w:pPr>
+    </w:p>
+    <w:p>
+      <w:pPr>
+        <w:pStyle w:val="waifutext"/>
+        <w:jc w:val="both"/>
+        <w:rPr>
+          <w:b/>
+          <w:bCs/>
+        </w:rPr>
+      </w:pPr>
+      <w:r>
+        <w:rPr>
+          <w:b/>
+          <w:bCs/>
+        </w:rPr>
+        <w:t>Clase C</w:t>
       </w:r>
     </w:p>
     <w:p>
@@ -597,16 +642,401 @@
         <w:t>8</w:t>
       </w:r>
       <w:r>
-        <w:t xml:space="preserve"> </w:t>
-      </w:r>
-      <w:r>
-        <w:t>e</w:t>
-      </w:r>
-      <w:r>
-        <w:t>quipos</w:t>
-      </w:r>
-      <w:r>
-        <w:t>.</w:t>
+        <w:t xml:space="preserve"> equipos.</w:t>
+      </w:r>
+    </w:p>
+    <w:p>
+      <w:pPr>
+        <w:pStyle w:val="waifutext"/>
+        <w:jc w:val="both"/>
+      </w:pPr>
+      <w:r>
+        <w:t xml:space="preserve">El rango de </w:t>
+      </w:r>
+      <w:proofErr w:type="spellStart"/>
+      <w:r>
+        <w:t>IPs</w:t>
+      </w:r>
+      <w:proofErr w:type="spellEnd"/>
+      <w:r>
+        <w:t xml:space="preserve"> es de 192 – 223 </w:t>
+      </w:r>
+    </w:p>
+    <w:p>
+      <w:pPr>
+        <w:pStyle w:val="waifutext"/>
+        <w:jc w:val="both"/>
+      </w:pPr>
+    </w:p>
+    <w:p>
+      <w:pPr>
+        <w:pStyle w:val="waifutitle"/>
+        <w:jc w:val="both"/>
+      </w:pPr>
+      <w:r>
+        <w:t>Direcciones IP especiales</w:t>
+      </w:r>
+    </w:p>
+    <w:p>
+      <w:pPr>
+        <w:pStyle w:val="waifutext"/>
+        <w:jc w:val="both"/>
+      </w:pPr>
+      <w:r>
+        <w:t>Existen algunas direcciones IP que no se pueden utilizar</w:t>
+      </w:r>
+    </w:p>
+    <w:p>
+      <w:pPr>
+        <w:pStyle w:val="waifutext"/>
+        <w:numPr>
+          <w:ilvl w:val="0"/>
+          <w:numId w:val="1"/>
+        </w:numPr>
+        <w:jc w:val="both"/>
+      </w:pPr>
+      <w:r>
+        <w:t>Cuando la parte del host de una dirección Web está toda a 0s, esa dirección representa a la propia red.</w:t>
+      </w:r>
+    </w:p>
+    <w:p>
+      <w:pPr>
+        <w:pStyle w:val="waifutext"/>
+        <w:numPr>
+          <w:ilvl w:val="0"/>
+          <w:numId w:val="1"/>
+        </w:numPr>
+        <w:jc w:val="both"/>
+      </w:pPr>
+      <w:r>
+        <w:lastRenderedPageBreak/>
+        <w:t>Cuando la parte del host de una dirección Web está toda a 1s, esa dirección representa a la dirección de difusión (broadcast) que sirve para enviar un mensaje a todos los nodos de dicha red.</w:t>
+      </w:r>
+    </w:p>
+    <w:p>
+      <w:pPr>
+        <w:pStyle w:val="waifutext"/>
+        <w:numPr>
+          <w:ilvl w:val="0"/>
+          <w:numId w:val="2"/>
+        </w:numPr>
+        <w:jc w:val="both"/>
+      </w:pPr>
+      <w:r>
+        <w:t>A la hora de calcular los posibles nodos que puede tener una red, habrá que restarle dos dada la dirección de red y la dirección broadcast</w:t>
+      </w:r>
+    </w:p>
+    <w:p>
+      <w:pPr>
+        <w:pStyle w:val="waifutext"/>
+        <w:numPr>
+          <w:ilvl w:val="0"/>
+          <w:numId w:val="1"/>
+        </w:numPr>
+        <w:jc w:val="both"/>
+      </w:pPr>
+      <w:r>
+        <w:t>El rango 0.0.0.0 a 0.255.255.255 está restringido y tan solo se utiliza cuando un nodo no tiene dirección IP y está a la espera de recibir una</w:t>
+      </w:r>
+    </w:p>
+    <w:p>
+      <w:pPr>
+        <w:pStyle w:val="waifutext"/>
+        <w:numPr>
+          <w:ilvl w:val="0"/>
+          <w:numId w:val="1"/>
+        </w:numPr>
+        <w:jc w:val="both"/>
+      </w:pPr>
+      <w:r>
+        <w:t>El rango 127.0.0.0 a 127.255.255.255 está restringido y sirve para que un nodo se pueda referenciar a si mismo. Su principal finalidad es poder montar y probar servidores en local sin necesidad de conexión a una red</w:t>
+      </w:r>
+    </w:p>
+    <w:p>
+      <w:pPr>
+        <w:pStyle w:val="waifutext"/>
+        <w:jc w:val="both"/>
+        <w:rPr>
+          <w:b/>
+          <w:bCs/>
+        </w:rPr>
+      </w:pPr>
+      <w:r>
+        <w:rPr>
+          <w:b/>
+          <w:bCs/>
+        </w:rPr>
+        <w:t xml:space="preserve">Rango de </w:t>
+      </w:r>
+      <w:proofErr w:type="spellStart"/>
+      <w:r>
+        <w:rPr>
+          <w:b/>
+          <w:bCs/>
+        </w:rPr>
+        <w:t>IPs</w:t>
+      </w:r>
+      <w:proofErr w:type="spellEnd"/>
+      <w:r>
+        <w:rPr>
+          <w:b/>
+          <w:bCs/>
+        </w:rPr>
+        <w:t xml:space="preserve"> reservadas</w:t>
+      </w:r>
+    </w:p>
+    <w:p>
+      <w:pPr>
+        <w:pStyle w:val="waifutext"/>
+        <w:jc w:val="both"/>
+      </w:pPr>
+      <w:r>
+        <w:t>Estas direcciones IP están reservadas para que se puedan utilizar de manera privada</w:t>
+      </w:r>
+    </w:p>
+    <w:p>
+      <w:pPr>
+        <w:pStyle w:val="waifutext"/>
+        <w:numPr>
+          <w:ilvl w:val="0"/>
+          <w:numId w:val="1"/>
+        </w:numPr>
+        <w:jc w:val="both"/>
+      </w:pPr>
+      <w:r>
+        <w:t>Clase A: 10.0.0.0 – 10.255.255.255</w:t>
+      </w:r>
+    </w:p>
+    <w:p>
+      <w:pPr>
+        <w:pStyle w:val="waifutext"/>
+        <w:numPr>
+          <w:ilvl w:val="0"/>
+          <w:numId w:val="1"/>
+        </w:numPr>
+        <w:jc w:val="both"/>
+      </w:pPr>
+      <w:r>
+        <w:t>Clase B: 172.16.0.0 – 172.31.255.255</w:t>
+      </w:r>
+    </w:p>
+    <w:p>
+      <w:pPr>
+        <w:pStyle w:val="waifutext"/>
+        <w:numPr>
+          <w:ilvl w:val="0"/>
+          <w:numId w:val="1"/>
+        </w:numPr>
+        <w:jc w:val="both"/>
+      </w:pPr>
+      <w:r>
+        <w:t>Clase B: 169.254.0.0 – 169.254.255.255 (Utilizada por los SO</w:t>
+      </w:r>
+      <w:r>
+        <w:t xml:space="preserve"> cuando el DHCP no funciona)</w:t>
+      </w:r>
+    </w:p>
+    <w:p>
+      <w:pPr>
+        <w:pStyle w:val="waifutext"/>
+        <w:numPr>
+          <w:ilvl w:val="0"/>
+          <w:numId w:val="1"/>
+        </w:numPr>
+        <w:jc w:val="both"/>
+      </w:pPr>
+      <w:r>
+        <w:t>Clase C: 192.168.0.0 – 192.168.255.255</w:t>
+      </w:r>
+    </w:p>
+    <w:p>
+      <w:pPr>
+        <w:pStyle w:val="waifutext"/>
+        <w:jc w:val="both"/>
+      </w:pPr>
+    </w:p>
+    <w:p>
+      <w:pPr>
+        <w:pStyle w:val="waifutitle"/>
+        <w:jc w:val="both"/>
+      </w:pPr>
+      <w:r>
+        <w:t>Router</w:t>
+      </w:r>
+    </w:p>
+    <w:p>
+      <w:pPr>
+        <w:pStyle w:val="waifutext"/>
+        <w:jc w:val="both"/>
+      </w:pPr>
+      <w:r>
+        <w:t>Dispositivo que permite conectar dos redes diferentes. Tiene dos direcciones IP, una por cada red que conecta</w:t>
+      </w:r>
+      <w:r>
+        <w:t>. Usualmente tiene una dirección IP privada a la cual los nodos de la red doméstica se conectan (dirección Gateway) y una dirección IP pública que le permite ser visto desde Internet.</w:t>
+      </w:r>
+    </w:p>
+    <w:p>
+      <w:pPr>
+        <w:pStyle w:val="waifutext"/>
+        <w:jc w:val="both"/>
+        <w:rPr>
+          <w:b/>
+          <w:bCs/>
+        </w:rPr>
+      </w:pPr>
+      <w:r>
+        <w:rPr>
+          <w:b/>
+          <w:bCs/>
+        </w:rPr>
+        <w:t>Dirección IP pública</w:t>
+      </w:r>
+    </w:p>
+    <w:p>
+      <w:pPr>
+        <w:pStyle w:val="waifutext"/>
+        <w:jc w:val="both"/>
+      </w:pPr>
+      <w:r>
+        <w:t>Una dirección IP pública es una dirección IP que utiliza un dispositivo que está conectado a la red de Internet</w:t>
+      </w:r>
+      <w:r>
+        <w:t xml:space="preserve">. Está dirección debe ser única y viene dada por el ISP (que a su vez está controlada por un registrador de </w:t>
+      </w:r>
+      <w:proofErr w:type="spellStart"/>
+      <w:r>
+        <w:t>IPs</w:t>
+      </w:r>
+      <w:proofErr w:type="spellEnd"/>
+      <w:r>
+        <w:t>)</w:t>
+      </w:r>
+    </w:p>
+    <w:p>
+      <w:pPr>
+        <w:pStyle w:val="waifutext"/>
+        <w:jc w:val="both"/>
+      </w:pPr>
+      <w:r>
+        <w:t>Dirección IP privada</w:t>
+      </w:r>
+    </w:p>
+    <w:p>
+      <w:pPr>
+        <w:pStyle w:val="waifutext"/>
+        <w:jc w:val="both"/>
+      </w:pPr>
+      <w:r>
+        <w:t xml:space="preserve">Las direcciones IP privadas son direcciones IP que se asignan a los </w:t>
+      </w:r>
+      <w:proofErr w:type="spellStart"/>
+      <w:r>
+        <w:t>dipositivos</w:t>
+      </w:r>
+      <w:proofErr w:type="spellEnd"/>
+      <w:r>
+        <w:t xml:space="preserve"> que conforman una red doméstica o </w:t>
+      </w:r>
+      <w:r>
+        <w:t>privada</w:t>
+      </w:r>
+      <w:r>
+        <w:t xml:space="preserve">. Cuando se conectan a la red de Internet, esta IP queda encapsulada bajo </w:t>
+      </w:r>
+      <w:r>
+        <w:t>la IP pública, a través d</w:t>
+      </w:r>
+      <w:r>
+        <w:t>el protocolo NAT</w:t>
+      </w:r>
+    </w:p>
+    <w:p>
+      <w:pPr>
+        <w:pStyle w:val="waifutext"/>
+        <w:jc w:val="both"/>
+      </w:pPr>
+    </w:p>
+    <w:p>
+      <w:pPr>
+        <w:pStyle w:val="waifutext"/>
+        <w:jc w:val="both"/>
+      </w:pPr>
+    </w:p>
+    <w:p>
+      <w:pPr>
+        <w:rPr>
+          <w:rFonts w:ascii="Arial" w:hAnsi="Arial" w:cs="Arial"/>
+          <w:sz w:val="24"/>
+          <w:szCs w:val="24"/>
+        </w:rPr>
+      </w:pPr>
+      <w:r>
+        <w:br w:type="page"/>
+      </w:r>
+    </w:p>
+    <w:p>
+      <w:pPr>
+        <w:pStyle w:val="waifutext"/>
+        <w:jc w:val="both"/>
+      </w:pPr>
+      <w:r>
+        <w:lastRenderedPageBreak/>
+        <w:t>Anexo</w:t>
+      </w:r>
+    </w:p>
+    <w:p>
+      <w:pPr>
+        <w:pStyle w:val="waifutext"/>
+        <w:jc w:val="both"/>
+      </w:pPr>
+      <w:r>
+        <w:t>Examen</w:t>
+      </w:r>
+    </w:p>
+    <w:p>
+      <w:pPr>
+        <w:pStyle w:val="waifutext"/>
+        <w:jc w:val="both"/>
+      </w:pPr>
+      <w:r>
+        <w:t>¿Qué es una dirección IP?</w:t>
+      </w:r>
+    </w:p>
+    <w:p>
+      <w:pPr>
+        <w:pStyle w:val="waifutext"/>
+        <w:numPr>
+          <w:ilvl w:val="0"/>
+          <w:numId w:val="1"/>
+        </w:numPr>
+        <w:jc w:val="both"/>
+      </w:pPr>
+      <w:r>
+        <w:t>Una dirección IP es una secuencia de bits que sirven para identificar a un nodo de manera única dentro de una red que utiliza el protocolo TCP/IP</w:t>
+      </w:r>
+    </w:p>
+    <w:p>
+      <w:pPr>
+        <w:pStyle w:val="waifutext"/>
+        <w:jc w:val="both"/>
+      </w:pPr>
+    </w:p>
+    <w:p>
+      <w:pPr>
+        <w:pStyle w:val="waifutext"/>
+        <w:jc w:val="both"/>
+      </w:pPr>
+      <w:r>
+        <w:t xml:space="preserve">Una dirección de red cuyos bits que identifican </w:t>
+      </w:r>
+      <w:proofErr w:type="gramStart"/>
+      <w:r>
+        <w:t>al hosts</w:t>
+      </w:r>
+      <w:proofErr w:type="gramEnd"/>
+      <w:r>
+        <w:t xml:space="preserve"> son todos 0 se utiliza para identificar a la propia red</w:t>
       </w:r>
     </w:p>
     <w:sectPr>
@@ -800,7 +1230,7 @@
         <v:path o:extrusionok="f" gradientshapeok="t" o:connecttype="rect"/>
         <o:lock v:ext="edit" aspectratio="t"/>
       </v:shapetype>
-      <v:shape id="_x0000_i1095" type="#_x0000_t75" style="width:11.25pt;height:11.25pt" o:bullet="t">
+      <v:shape id="_x0000_i1084" type="#_x0000_t75" style="width:11.25pt;height:11.25pt" o:bullet="t">
         <v:imagedata r:id="rId1" o:title="msoCC62"/>
       </v:shape>
     </w:pict>
@@ -920,7 +1350,7 @@
   <w:abstractNum w:abstractNumId="1" w15:restartNumberingAfterBreak="0">
     <w:nsid w:val="47A12360"/>
     <w:multiLevelType w:val="hybridMultilevel"/>
-    <w:tmpl w:val="8BE20082"/>
+    <w:tmpl w:val="992CD8FC"/>
     <w:lvl w:ilvl="0" w:tplc="0C0A0007">
       <w:start w:val="1"/>
       <w:numFmt w:val="bullet"/>

</xml_diff>

<commit_message>
one day i will be productive :)
</commit_message>
<xml_diff>
--- a/SIST/Redes/RedesT4.docx
+++ b/SIST/Redes/RedesT4.docx
@@ -132,6 +132,7 @@
           <w:bCs/>
         </w:rPr>
       </w:pPr>
+      <w:proofErr w:type="spellStart"/>
       <w:r>
         <w:rPr>
           <w:b/>
@@ -139,6 +140,7 @@
         </w:rPr>
         <w:t>Desencapsulamiento</w:t>
       </w:r>
+      <w:proofErr w:type="spellEnd"/>
     </w:p>
     <w:p>
       <w:pPr>
@@ -181,7 +183,39 @@
         <w:jc w:val="both"/>
       </w:pPr>
       <w:r>
-        <w:t>A través del cmd tracert (Win) / traceroute (Linux) se puede saber la ruta que sigue un paquete hasta llegar a su destino</w:t>
+        <w:t xml:space="preserve">A través del </w:t>
+      </w:r>
+      <w:proofErr w:type="spellStart"/>
+      <w:r>
+        <w:t>cmd</w:t>
+      </w:r>
+      <w:proofErr w:type="spellEnd"/>
+      <w:r>
+        <w:t xml:space="preserve"> </w:t>
+      </w:r>
+      <w:proofErr w:type="spellStart"/>
+      <w:r>
+        <w:t>tracert</w:t>
+      </w:r>
+      <w:proofErr w:type="spellEnd"/>
+      <w:r>
+        <w:t xml:space="preserve"> (</w:t>
+      </w:r>
+      <w:proofErr w:type="spellStart"/>
+      <w:r>
+        <w:t>Win</w:t>
+      </w:r>
+      <w:proofErr w:type="spellEnd"/>
+      <w:r>
+        <w:t xml:space="preserve">) / </w:t>
+      </w:r>
+      <w:proofErr w:type="spellStart"/>
+      <w:r>
+        <w:t>traceroute</w:t>
+      </w:r>
+      <w:proofErr w:type="spellEnd"/>
+      <w:r>
+        <w:t xml:space="preserve"> (Linux) se puede saber la ruta que sigue un paquete hasta llegar a su destino</w:t>
       </w:r>
     </w:p>
     <w:p>
@@ -275,7 +309,7 @@
         <w:jc w:val="both"/>
       </w:pPr>
       <w:r>
-        <w:t>No se garantiza el orden de los paquetes ni la propia entregar de estos (Otras capas realizan esta función)</w:t>
+        <w:t>No se garantiza el orden de los paquetes ni la propia entrega de estos (Otras capas realizan esta función)</w:t>
       </w:r>
     </w:p>
     <w:p>
@@ -370,7 +404,13 @@
         <w:jc w:val="both"/>
       </w:pPr>
       <w:r>
-        <w:t>Las direcciones que terminar n 0 sirven para identificar la red</w:t>
+        <w:t xml:space="preserve">Las direcciones que terminar </w:t>
+      </w:r>
+      <w:r>
+        <w:t>e</w:t>
+      </w:r>
+      <w:r>
+        <w:t>n 0 sirven para identificar la red</w:t>
       </w:r>
     </w:p>
     <w:p>
@@ -453,7 +493,15 @@
         <w:t xml:space="preserve">El rango </w:t>
       </w:r>
       <w:r>
-        <w:t xml:space="preserve">de IPs es de 0 – 127 </w:t>
+        <w:t xml:space="preserve">de </w:t>
+      </w:r>
+      <w:proofErr w:type="spellStart"/>
+      <w:r>
+        <w:t>IPs</w:t>
+      </w:r>
+      <w:proofErr w:type="spellEnd"/>
+      <w:r>
+        <w:t xml:space="preserve"> es de 0 – 127 </w:t>
       </w:r>
     </w:p>
     <w:p>
@@ -527,7 +575,15 @@
         <w:jc w:val="both"/>
       </w:pPr>
       <w:r>
-        <w:t xml:space="preserve">El rango de IPs es de 128 – 191 </w:t>
+        <w:t xml:space="preserve">El rango de </w:t>
+      </w:r>
+      <w:proofErr w:type="spellStart"/>
+      <w:r>
+        <w:t>IPs</w:t>
+      </w:r>
+      <w:proofErr w:type="spellEnd"/>
+      <w:r>
+        <w:t xml:space="preserve"> es de 128 – 191 </w:t>
       </w:r>
     </w:p>
     <w:p>
@@ -601,7 +657,15 @@
         <w:jc w:val="both"/>
       </w:pPr>
       <w:r>
-        <w:t xml:space="preserve">El rango de IPs es de 192 – 223 </w:t>
+        <w:t xml:space="preserve">El rango de </w:t>
+      </w:r>
+      <w:proofErr w:type="spellStart"/>
+      <w:r>
+        <w:t>IPs</w:t>
+      </w:r>
+      <w:proofErr w:type="spellEnd"/>
+      <w:r>
+        <w:t xml:space="preserve"> es de 192 – 223 </w:t>
       </w:r>
     </w:p>
     <w:p>
@@ -703,7 +767,13 @@
         <w:jc w:val="both"/>
       </w:pPr>
       <w:r>
-        <w:t>El rango 127.0.0.0 a 127.255.255.255 está restringido y sirve para que un nodo se pueda referenciar a si mismo. Su principal finalidad es poder montar y probar servidores en local sin necesidad de conexión a una red</w:t>
+        <w:t xml:space="preserve">El rango 127.0.0.0 a 127.255.255.255 está restringido y sirve para que un nodo se pueda referenciar a </w:t>
+      </w:r>
+      <w:r>
+        <w:t>sí</w:t>
+      </w:r>
+      <w:r>
+        <w:t xml:space="preserve"> mismo. Su principal finalidad es poder montar y probar servidores en local sin necesidad de conexión a una red</w:t>
       </w:r>
       <w:r>
         <w:t>.</w:t>
@@ -723,7 +793,23 @@
           <w:b/>
           <w:bCs/>
         </w:rPr>
-        <w:t>Rango de IPs reservadas</w:t>
+        <w:t xml:space="preserve">Rango de </w:t>
+      </w:r>
+      <w:proofErr w:type="spellStart"/>
+      <w:r>
+        <w:rPr>
+          <w:b/>
+          <w:bCs/>
+        </w:rPr>
+        <w:t>IPs</w:t>
+      </w:r>
+      <w:proofErr w:type="spellEnd"/>
+      <w:r>
+        <w:rPr>
+          <w:b/>
+          <w:bCs/>
+        </w:rPr>
+        <w:t xml:space="preserve"> reservadas</w:t>
       </w:r>
     </w:p>
     <w:p>
@@ -876,10 +962,23 @@
         <w:t>es</w:t>
       </w:r>
       <w:r>
-        <w:t xml:space="preserve"> de IPs</w:t>
-      </w:r>
-      <w:r>
-        <w:t>, los RIR (Regional Internet Registry)</w:t>
+        <w:t xml:space="preserve"> de </w:t>
+      </w:r>
+      <w:proofErr w:type="spellStart"/>
+      <w:r>
+        <w:t>IPs</w:t>
+      </w:r>
+      <w:proofErr w:type="spellEnd"/>
+      <w:r>
+        <w:t xml:space="preserve">, los RIR (Regional Internet </w:t>
+      </w:r>
+      <w:proofErr w:type="spellStart"/>
+      <w:r>
+        <w:t>Registry</w:t>
+      </w:r>
+      <w:proofErr w:type="spellEnd"/>
+      <w:r>
+        <w:t>)</w:t>
       </w:r>
     </w:p>
     <w:p>
@@ -958,7 +1057,15 @@
         <w:jc w:val="both"/>
       </w:pPr>
       <w:r>
-        <w:t>Los routers permiten aislar las redes privadas de Internet</w:t>
+        <w:t xml:space="preserve">Los </w:t>
+      </w:r>
+      <w:proofErr w:type="spellStart"/>
+      <w:r>
+        <w:t>routers</w:t>
+      </w:r>
+      <w:proofErr w:type="spellEnd"/>
+      <w:r>
+        <w:t xml:space="preserve"> permiten aislar las redes privadas de Internet</w:t>
       </w:r>
       <w:r>
         <w:t>, lo que proporciona seguridad a los dispositivos ya que ningún nodo con IP pública puede conectarse directamente con un nodo con IP privada.</w:t>
@@ -970,7 +1077,15 @@
         <w:jc w:val="both"/>
       </w:pPr>
       <w:r>
-        <w:t>Ya que las redes privadas no pueden ser vistas desde Internet, pueden existir un número ilimitado de estas, haciendo que el número total necesario de IPs sea menor.</w:t>
+        <w:t xml:space="preserve">Ya que las redes privadas no pueden ser vistas desde Internet, pueden existir un número ilimitado de estas, haciendo que el número total necesario de </w:t>
+      </w:r>
+      <w:proofErr w:type="spellStart"/>
+      <w:r>
+        <w:t>IPs</w:t>
+      </w:r>
+      <w:proofErr w:type="spellEnd"/>
+      <w:r>
+        <w:t xml:space="preserve"> sea menor.</w:t>
       </w:r>
     </w:p>
     <w:p>
@@ -1177,30 +1292,79 @@
         <w:jc w:val="both"/>
       </w:pPr>
       <w:r>
-        <w:t>Muestra el tamaño del paquete, el tiempo de respuesta y el Time To Live (TTL) que indica los saltos máximos que puede realizar un paquete</w:t>
-      </w:r>
-    </w:p>
-    <w:p>
-      <w:pPr>
-        <w:pStyle w:val="waifutext"/>
-        <w:jc w:val="both"/>
-      </w:pPr>
-    </w:p>
-    <w:p>
-      <w:pPr>
-        <w:pStyle w:val="waifutext"/>
-        <w:jc w:val="both"/>
-        <w:rPr>
-          <w:b/>
-          <w:bCs/>
-        </w:rPr>
-      </w:pPr>
-      <w:r>
-        <w:rPr>
-          <w:b/>
-          <w:bCs/>
-        </w:rPr>
-        <w:t>tracert (Win) / traceroute (Linux)</w:t>
+        <w:t xml:space="preserve">Muestra el tamaño del paquete, el tiempo de respuesta y el Time </w:t>
+      </w:r>
+      <w:proofErr w:type="spellStart"/>
+      <w:r>
+        <w:t>To</w:t>
+      </w:r>
+      <w:proofErr w:type="spellEnd"/>
+      <w:r>
+        <w:t xml:space="preserve"> Live (TTL) que indica los saltos máximos que puede realizar un paquete</w:t>
+      </w:r>
+    </w:p>
+    <w:p>
+      <w:pPr>
+        <w:pStyle w:val="waifutext"/>
+        <w:jc w:val="both"/>
+      </w:pPr>
+    </w:p>
+    <w:p>
+      <w:pPr>
+        <w:pStyle w:val="waifutext"/>
+        <w:jc w:val="both"/>
+        <w:rPr>
+          <w:b/>
+          <w:bCs/>
+        </w:rPr>
+      </w:pPr>
+      <w:proofErr w:type="spellStart"/>
+      <w:r>
+        <w:rPr>
+          <w:b/>
+          <w:bCs/>
+        </w:rPr>
+        <w:t>tracert</w:t>
+      </w:r>
+      <w:proofErr w:type="spellEnd"/>
+      <w:r>
+        <w:rPr>
+          <w:b/>
+          <w:bCs/>
+        </w:rPr>
+        <w:t xml:space="preserve"> (</w:t>
+      </w:r>
+      <w:proofErr w:type="spellStart"/>
+      <w:r>
+        <w:rPr>
+          <w:b/>
+          <w:bCs/>
+        </w:rPr>
+        <w:t>Win</w:t>
+      </w:r>
+      <w:proofErr w:type="spellEnd"/>
+      <w:r>
+        <w:rPr>
+          <w:b/>
+          <w:bCs/>
+        </w:rPr>
+        <w:t xml:space="preserve">) / </w:t>
+      </w:r>
+      <w:proofErr w:type="spellStart"/>
+      <w:r>
+        <w:rPr>
+          <w:b/>
+          <w:bCs/>
+        </w:rPr>
+        <w:t>traceroute</w:t>
+      </w:r>
+      <w:proofErr w:type="spellEnd"/>
+      <w:r>
+        <w:rPr>
+          <w:b/>
+          <w:bCs/>
+        </w:rPr>
+        <w:t xml:space="preserve"> (Linux)</w:t>
       </w:r>
     </w:p>
     <w:p>
@@ -1283,7 +1447,15 @@
         <w:jc w:val="both"/>
       </w:pPr>
       <w:r>
-        <w:t>Una dirección de red cuyos bits que identifican al hosts son todos 0 se utiliza para identificar a la propia red</w:t>
+        <w:t xml:space="preserve">Una dirección de red cuyos bits que identifican </w:t>
+      </w:r>
+      <w:proofErr w:type="gramStart"/>
+      <w:r>
+        <w:t>al hosts</w:t>
+      </w:r>
+      <w:proofErr w:type="gramEnd"/>
+      <w:r>
+        <w:t xml:space="preserve"> son todos 0 se utiliza para identificar a la propia red</w:t>
       </w:r>
     </w:p>
     <w:sectPr>
@@ -1477,7 +1649,7 @@
         <v:path o:extrusionok="f" gradientshapeok="t" o:connecttype="rect"/>
         <o:lock v:ext="edit" aspectratio="t"/>
       </v:shapetype>
-      <v:shape id="_x0000_i1045" type="#_x0000_t75" style="width:11.25pt;height:11.25pt" o:bullet="t">
+      <v:shape id="_x0000_i1054" type="#_x0000_t75" style="width:11.25pt;height:11.25pt" o:bullet="t">
         <v:imagedata r:id="rId1" o:title="msoCC62"/>
       </v:shape>
     </w:pict>

</xml_diff>

<commit_message>
big up for fallas
</commit_message>
<xml_diff>
--- a/SIST/Redes/RedesT4.docx
+++ b/SIST/Redes/RedesT4.docx
@@ -405,7 +405,13 @@
         <w:jc w:val="both"/>
       </w:pPr>
       <w:r>
-        <w:t xml:space="preserve">Las direcciones que terminar </w:t>
+        <w:t>Las direcciones que termina</w:t>
+      </w:r>
+      <w:r>
+        <w:t>n</w:t>
+      </w:r>
+      <w:r>
+        <w:t xml:space="preserve"> </w:t>
       </w:r>
       <w:r>
         <w:t>e</w:t>
@@ -2076,7 +2082,15 @@
         <w:t>.</w:t>
       </w:r>
       <w:r>
-        <w:t xml:space="preserve"> Las direcciones IPv6 están compuestas por 128 bits, se representan habitualmente como 8 grupos de 4 dígitos hexadecimales cada uno. Es posible comprimir los grupos de 0 con “::”. Al final de la dirección se puede añadir cuantos dígitos pertenecen a la dirección de red (máscara de red).</w:t>
+        <w:t xml:space="preserve"> Las direcciones IPv6 están compuestas por 128 bits, se representan habitualmente como 8 grupos de 4 dígitos hexadecimales cada uno. Es posible comprimir los grupos de 0 con </w:t>
+      </w:r>
+      <w:proofErr w:type="gramStart"/>
+      <w:r>
+        <w:t>“::</w:t>
+      </w:r>
+      <w:proofErr w:type="gramEnd"/>
+      <w:r>
+        <w:t>”. Al final de la dirección se puede añadir cuantos dígitos pertenecen a la dirección de red (máscara de red).</w:t>
       </w:r>
     </w:p>
     <w:p>
@@ -2279,8 +2293,13 @@
         </w:numPr>
         <w:jc w:val="both"/>
       </w:pPr>
-      <w:r>
-        <w:t>::/128 →</w:t>
+      <w:proofErr w:type="gramStart"/>
+      <w:r>
+        <w:t>::/</w:t>
+      </w:r>
+      <w:proofErr w:type="gramEnd"/>
+      <w:r>
+        <w:t>128 →</w:t>
       </w:r>
       <w:r>
         <w:t xml:space="preserve"> </w:t>
@@ -2298,8 +2317,13 @@
         </w:numPr>
         <w:jc w:val="both"/>
       </w:pPr>
-      <w:r>
-        <w:t xml:space="preserve">::1/128 → Dirección </w:t>
+      <w:proofErr w:type="gramStart"/>
+      <w:r>
+        <w:t>::</w:t>
+      </w:r>
+      <w:proofErr w:type="gramEnd"/>
+      <w:r>
+        <w:t xml:space="preserve">1/128 → Dirección </w:t>
       </w:r>
       <w:proofErr w:type="spellStart"/>
       <w:r>
@@ -2320,7 +2344,15 @@
         <w:jc w:val="both"/>
       </w:pPr>
       <w:r>
-        <w:t xml:space="preserve">ff00::/8 → Dirección </w:t>
+        <w:t>ff</w:t>
+      </w:r>
+      <w:proofErr w:type="gramStart"/>
+      <w:r>
+        <w:t>00::/</w:t>
+      </w:r>
+      <w:proofErr w:type="gramEnd"/>
+      <w:r>
+        <w:t xml:space="preserve">8 → Dirección </w:t>
       </w:r>
       <w:proofErr w:type="spellStart"/>
       <w:r>
@@ -2393,7 +2425,15 @@
         <w:jc w:val="both"/>
       </w:pPr>
       <w:r>
-        <w:t>Una dirección de red cuyos bits que identifican al hosts son todos 0 se utiliza para identificar a la propia red</w:t>
+        <w:t xml:space="preserve">Una dirección de red cuyos bits que identifican </w:t>
+      </w:r>
+      <w:proofErr w:type="gramStart"/>
+      <w:r>
+        <w:t>al hosts</w:t>
+      </w:r>
+      <w:proofErr w:type="gramEnd"/>
+      <w:r>
+        <w:t xml:space="preserve"> son todos 0 se utiliza para identificar a la propia red</w:t>
       </w:r>
     </w:p>
     <w:sectPr>
@@ -2587,7 +2627,7 @@
         <v:path o:extrusionok="f" gradientshapeok="t" o:connecttype="rect"/>
         <o:lock v:ext="edit" aspectratio="t"/>
       </v:shapetype>
-      <v:shape id="_x0000_i1053" type="#_x0000_t75" style="width:11.25pt;height:11.25pt" o:bullet="t">
+      <v:shape id="_x0000_i1063" type="#_x0000_t75" style="width:11.25pt;height:11.25pt" o:bullet="t">
         <v:imagedata r:id="rId1" o:title="msoCC62"/>
       </v:shape>
     </w:pict>

</xml_diff>